<commit_message>
report and bug fixes
</commit_message>
<xml_diff>
--- a/A3 Report.docx
+++ b/A3 Report.docx
@@ -11,7 +11,15 @@
         </w:numPr>
       </w:pPr>
       <w:r>
-        <w:t>Moved MarkUs, Piazza into Resources to clear up navbar clutter</w:t>
+        <w:t xml:space="preserve">Moved </w:t>
+      </w:r>
+      <w:proofErr w:type="spellStart"/>
+      <w:r>
+        <w:t>MarkUs</w:t>
+      </w:r>
+      <w:proofErr w:type="spellEnd"/>
+      <w:r>
+        <w:t>, Piazza into Resources to clear up navbar clutter</w:t>
       </w:r>
     </w:p>
     <w:p>
@@ -24,6 +32,62 @@
       </w:pPr>
       <w:r>
         <w:t>By default, user log in type is student as there are generally more students than instructors. This should reduce the number of clicks made by the average user of the website when logging in</w:t>
+      </w:r>
+    </w:p>
+    <w:p>
+      <w:r>
+        <w:t>What each team member worked on:</w:t>
+      </w:r>
+    </w:p>
+    <w:p>
+      <w:r>
+        <w:t>Arai: 33%</w:t>
+      </w:r>
+    </w:p>
+    <w:p>
+      <w:pPr>
+        <w:pStyle w:val="ListParagraph"/>
+        <w:numPr>
+          <w:ilvl w:val="0"/>
+          <w:numId w:val="1"/>
+        </w:numPr>
+      </w:pPr>
+      <w:r>
+        <w:t>Marks and remarks</w:t>
+      </w:r>
+    </w:p>
+    <w:p>
+      <w:r>
+        <w:t>Katarina: 33%</w:t>
+      </w:r>
+    </w:p>
+    <w:p>
+      <w:pPr>
+        <w:pStyle w:val="ListParagraph"/>
+        <w:numPr>
+          <w:ilvl w:val="0"/>
+          <w:numId w:val="1"/>
+        </w:numPr>
+      </w:pPr>
+      <w:r>
+        <w:t>Feedback</w:t>
+      </w:r>
+    </w:p>
+    <w:p>
+      <w:r>
+        <w:t>Dmitriy: 33%</w:t>
+      </w:r>
+    </w:p>
+    <w:p>
+      <w:pPr>
+        <w:pStyle w:val="ListParagraph"/>
+        <w:numPr>
+          <w:ilvl w:val="0"/>
+          <w:numId w:val="1"/>
+        </w:numPr>
+      </w:pPr>
+      <w:r>
+        <w:t>Sign up / log in system</w:t>
       </w:r>
     </w:p>
     <w:sectPr>

</xml_diff>